<commit_message>
modifies passenger, taxi driver and interfaces
</commit_message>
<xml_diff>
--- a/Interface Design/User interface design.docx
+++ b/Interface Design/User interface design.docx
@@ -90,7 +90,13 @@
         <w:rPr>
           <w:lang w:val="en-GB"/>
         </w:rPr>
-        <w:t>When the user (driver and passenger) open his/her mobile application or the website, he/she sees this page. Then if he/she already has an account he/she fills in the form and click on the button “Login”</w:t>
+        <w:t>When the user (driver or</w:t>
+      </w:r>
+      <w:r>
+        <w:rPr>
+          <w:lang w:val="en-GB"/>
+        </w:rPr>
+        <w:t xml:space="preserve"> passenger) open his/her mobile application or the website, he/she sees this page. Then if he/she already has an account he/she fills in the form and click on the button “Login”</w:t>
       </w:r>
       <w:r>
         <w:rPr>
@@ -102,7 +108,13 @@
         <w:rPr>
           <w:lang w:val="en-GB"/>
         </w:rPr>
-        <w:t>6.8</w:t>
+        <w:t>6.</w:t>
+      </w:r>
+      <w:r>
+        <w:rPr>
+          <w:lang w:val="en-GB"/>
+        </w:rPr>
+        <w:t>9</w:t>
       </w:r>
       <w:r>
         <w:rPr>
@@ -150,7 +162,13 @@
         <w:rPr>
           <w:lang w:val="en-GB"/>
         </w:rPr>
-        <w:t>6.7</w:t>
+        <w:t>6.</w:t>
+      </w:r>
+      <w:r>
+        <w:rPr>
+          <w:lang w:val="en-GB"/>
+        </w:rPr>
+        <w:t>8</w:t>
       </w:r>
       <w:r>
         <w:rPr>
@@ -796,7 +814,7 @@
           <wp:inline distT="0" distB="0" distL="0" distR="0">
             <wp:extent cx="2295525" cy="4143375"/>
             <wp:effectExtent l="19050" t="0" r="9525" b="0"/>
-            <wp:docPr id="14" name="Immagine 13" descr="Pending Requests Passenger.jpg"/>
+            <wp:docPr id="9" name="Immagine 8" descr="Pending Requests Passenger 2.0.jpg"/>
             <wp:cNvGraphicFramePr>
               <a:graphicFrameLocks xmlns:a="http://schemas.openxmlformats.org/drawingml/2006/main" noChangeAspect="1"/>
             </wp:cNvGraphicFramePr>
@@ -804,7 +822,7 @@
               <a:graphicData uri="http://schemas.openxmlformats.org/drawingml/2006/picture">
                 <pic:pic xmlns:pic="http://schemas.openxmlformats.org/drawingml/2006/picture">
                   <pic:nvPicPr>
-                    <pic:cNvPr id="0" name="Pending Requests Passenger.jpg"/>
+                    <pic:cNvPr id="0" name="Pending Requests Passenger 2.0.jpg"/>
                     <pic:cNvPicPr/>
                   </pic:nvPicPr>
                   <pic:blipFill>
@@ -872,7 +890,19 @@
         <w:rPr>
           <w:lang w:val="en-GB"/>
         </w:rPr>
-        <w:t xml:space="preserve"> Clicking on the button “Cancel request” the passenger can cancel the request. </w:t>
+        <w:t xml:space="preserve"> Clicking on the button “Cancel request” the passenger can cancel the request</w:t>
+      </w:r>
+      <w:r>
+        <w:rPr>
+          <w:lang w:val="en-GB"/>
+        </w:rPr>
+        <w:t xml:space="preserve"> and clicking on the button “See on map” he/she can see the position of the taxi driver in the map</w:t>
+      </w:r>
+      <w:r>
+        <w:rPr>
+          <w:lang w:val="en-GB"/>
+        </w:rPr>
+        <w:t xml:space="preserve">. </w:t>
       </w:r>
       <w:r>
         <w:rPr>
@@ -910,7 +940,7 @@
           <wp:inline distT="0" distB="0" distL="0" distR="0">
             <wp:extent cx="2295525" cy="4143375"/>
             <wp:effectExtent l="19050" t="0" r="9525" b="0"/>
-            <wp:docPr id="3" name="Immagine 2" descr="Create Account Driver.jpg"/>
+            <wp:docPr id="11" name="Immagine 10" descr="Map Passenger.jpg"/>
             <wp:cNvGraphicFramePr>
               <a:graphicFrameLocks xmlns:a="http://schemas.openxmlformats.org/drawingml/2006/main" noChangeAspect="1"/>
             </wp:cNvGraphicFramePr>
@@ -918,7 +948,7 @@
               <a:graphicData uri="http://schemas.openxmlformats.org/drawingml/2006/picture">
                 <pic:pic xmlns:pic="http://schemas.openxmlformats.org/drawingml/2006/picture">
                   <pic:nvPicPr>
-                    <pic:cNvPr id="0" name="Create Account Driver.jpg"/>
+                    <pic:cNvPr id="0" name="Map Passenger.jpg"/>
                     <pic:cNvPicPr/>
                   </pic:nvPicPr>
                   <pic:blipFill>
@@ -945,90 +975,47 @@
     </w:p>
     <w:p>
       <w:pPr>
-        <w:jc w:val="both"/>
-        <w:rPr>
-          <w:lang w:val="en-GB"/>
-        </w:rPr>
-      </w:pPr>
-      <w:r>
-        <w:rPr>
-          <w:lang w:val="en-GB"/>
-        </w:rPr>
-        <w:t xml:space="preserve">Image </w:t>
-      </w:r>
-      <w:r>
-        <w:rPr>
-          <w:lang w:val="en-GB"/>
-        </w:rPr>
-        <w:t>6.7</w:t>
-      </w:r>
-      <w:r>
-        <w:rPr>
-          <w:lang w:val="en-GB"/>
-        </w:rPr>
-        <w:t>: Driver creation account</w:t>
-      </w:r>
-    </w:p>
-    <w:p>
-      <w:pPr>
-        <w:jc w:val="both"/>
-        <w:rPr>
-          <w:lang w:val="en-GB"/>
-        </w:rPr>
-      </w:pPr>
-      <w:r>
-        <w:rPr>
-          <w:lang w:val="en-GB"/>
-        </w:rPr>
-        <w:t>The driver fills in the form with all the</w:t>
-      </w:r>
-      <w:r>
-        <w:rPr>
-          <w:lang w:val="en-GB"/>
-        </w:rPr>
-        <w:t xml:space="preserve"> information requested and </w:t>
-      </w:r>
-      <w:r>
-        <w:rPr>
-          <w:lang w:val="en-GB"/>
-        </w:rPr>
-        <w:t>clicking on the button “Subscribe” the system will check if username</w:t>
-      </w:r>
-      <w:r>
-        <w:rPr>
-          <w:lang w:val="en-GB"/>
-        </w:rPr>
-        <w:t>, email and code correspond to data</w:t>
-      </w:r>
-      <w:r>
-        <w:rPr>
-          <w:lang w:val="en-GB"/>
-        </w:rPr>
-        <w:t xml:space="preserve"> stored in Milano’s database</w:t>
-      </w:r>
-      <w:r>
-        <w:rPr>
-          <w:lang w:val="en-GB"/>
-        </w:rPr>
-        <w:t xml:space="preserve"> and the two password inserted are the same.</w:t>
-      </w:r>
-      <w:r>
-        <w:rPr>
-          <w:lang w:val="en-GB"/>
-        </w:rPr>
-        <w:t xml:space="preserve"> Then the driver will see his/her new profile (Image </w:t>
-      </w:r>
-      <w:r>
-        <w:rPr>
-          <w:lang w:val="en-GB"/>
-        </w:rPr>
-        <w:t>6.8</w:t>
-      </w:r>
-      <w:r>
-        <w:rPr>
-          <w:lang w:val="en-GB"/>
-        </w:rPr>
-        <w:t>).</w:t>
+        <w:rPr>
+          <w:lang w:val="en-GB"/>
+        </w:rPr>
+      </w:pPr>
+      <w:r>
+        <w:rPr>
+          <w:lang w:val="en-GB"/>
+        </w:rPr>
+        <w:t xml:space="preserve">Image 6.7: </w:t>
+      </w:r>
+      <w:r>
+        <w:rPr>
+          <w:lang w:val="en-GB"/>
+        </w:rPr>
+        <w:t>P</w:t>
+      </w:r>
+      <w:r>
+        <w:rPr>
+          <w:lang w:val="en-GB"/>
+        </w:rPr>
+        <w:t>assenger</w:t>
+      </w:r>
+      <w:r>
+        <w:rPr>
+          <w:lang w:val="en-GB"/>
+        </w:rPr>
+        <w:t xml:space="preserve"> map</w:t>
+      </w:r>
+    </w:p>
+    <w:p>
+      <w:pPr>
+        <w:jc w:val="both"/>
+        <w:rPr>
+          <w:lang w:val="en-GB"/>
+        </w:rPr>
+      </w:pPr>
+      <w:r>
+        <w:rPr>
+          <w:lang w:val="en-GB"/>
+        </w:rPr>
+        <w:t>Through this page the passenger can see where is the driver assigned to the specific request. Then he/she can return to the previous page (Image 6.6) clicking on the icon with the arrow or logout clicking on the link.</w:t>
       </w:r>
     </w:p>
     <w:p>
@@ -1048,7 +1035,7 @@
           <wp:inline distT="0" distB="0" distL="0" distR="0">
             <wp:extent cx="2295525" cy="4143375"/>
             <wp:effectExtent l="19050" t="0" r="9525" b="0"/>
-            <wp:docPr id="10" name="Immagine 9" descr="Profile Driver.jpg"/>
+            <wp:docPr id="3" name="Immagine 2" descr="Create Account Driver.jpg"/>
             <wp:cNvGraphicFramePr>
               <a:graphicFrameLocks xmlns:a="http://schemas.openxmlformats.org/drawingml/2006/main" noChangeAspect="1"/>
             </wp:cNvGraphicFramePr>
@@ -1056,7 +1043,7 @@
               <a:graphicData uri="http://schemas.openxmlformats.org/drawingml/2006/picture">
                 <pic:pic xmlns:pic="http://schemas.openxmlformats.org/drawingml/2006/picture">
                   <pic:nvPicPr>
-                    <pic:cNvPr id="0" name="Profile Driver.jpg"/>
+                    <pic:cNvPr id="0" name="Create Account Driver.jpg"/>
                     <pic:cNvPicPr/>
                   </pic:nvPicPr>
                   <pic:blipFill>
@@ -1092,129 +1079,93 @@
         <w:rPr>
           <w:lang w:val="en-GB"/>
         </w:rPr>
-        <w:t>Image 6.8: Driver profile</w:t>
-      </w:r>
-    </w:p>
-    <w:p>
-      <w:pPr>
-        <w:jc w:val="both"/>
-        <w:rPr>
-          <w:lang w:val="en-GB"/>
-        </w:rPr>
-      </w:pPr>
-      <w:r>
-        <w:rPr>
-          <w:lang w:val="en-GB"/>
-        </w:rPr>
-        <w:t xml:space="preserve">Through his/her own profile, the </w:t>
-      </w:r>
-      <w:r>
-        <w:rPr>
-          <w:lang w:val="en-GB"/>
-        </w:rPr>
-        <w:t>driver</w:t>
-      </w:r>
-      <w:r>
-        <w:rPr>
-          <w:lang w:val="en-GB"/>
-        </w:rPr>
-        <w:t xml:space="preserve"> can see his/her </w:t>
-      </w:r>
-      <w:r>
-        <w:rPr>
-          <w:lang w:val="en-GB"/>
-        </w:rPr>
-        <w:t xml:space="preserve">username, name, email, availability and </w:t>
-      </w:r>
-      <w:r>
-        <w:rPr>
-          <w:lang w:val="en-GB"/>
-        </w:rPr>
-        <w:t xml:space="preserve">notification through the envelope on the right top of the page, </w:t>
-      </w:r>
-      <w:r>
-        <w:rPr>
-          <w:lang w:val="en-GB"/>
-        </w:rPr>
-        <w:t>change availability</w:t>
-      </w:r>
-      <w:r>
-        <w:rPr>
-          <w:lang w:val="en-GB"/>
-        </w:rPr>
-        <w:t xml:space="preserve"> clicking on the related button (then the </w:t>
-      </w:r>
-      <w:r>
-        <w:rPr>
-          <w:lang w:val="en-GB"/>
-        </w:rPr>
-        <w:t>driver</w:t>
-      </w:r>
-      <w:r>
-        <w:rPr>
-          <w:lang w:val="en-GB"/>
-        </w:rPr>
-        <w:t xml:space="preserve"> will see the page showed in Image </w:t>
-      </w:r>
-      <w:r>
-        <w:rPr>
-          <w:lang w:val="en-GB"/>
-        </w:rPr>
-        <w:t>6.9</w:t>
-      </w:r>
-      <w:r>
-        <w:rPr>
-          <w:lang w:val="en-GB"/>
-        </w:rPr>
-        <w:t xml:space="preserve">), </w:t>
-      </w:r>
-      <w:r>
-        <w:rPr>
-          <w:lang w:val="en-GB"/>
-        </w:rPr>
-        <w:t xml:space="preserve">see accepted requests clicking on the related button (then the driver will see the page showed in Image </w:t>
-      </w:r>
-      <w:r>
-        <w:rPr>
-          <w:lang w:val="en-GB"/>
-        </w:rPr>
-        <w:t>6.10</w:t>
-      </w:r>
-      <w:r>
-        <w:rPr>
-          <w:lang w:val="en-GB"/>
-        </w:rPr>
-        <w:t xml:space="preserve">), </w:t>
-      </w:r>
-      <w:r>
-        <w:rPr>
-          <w:lang w:val="en-GB"/>
-        </w:rPr>
-        <w:t xml:space="preserve">see pending requests waiting to be accepted by </w:t>
-      </w:r>
-      <w:r>
-        <w:rPr>
-          <w:lang w:val="en-GB"/>
-        </w:rPr>
-        <w:t>him/her</w:t>
-      </w:r>
-      <w:r>
-        <w:rPr>
-          <w:lang w:val="en-GB"/>
-        </w:rPr>
-        <w:t xml:space="preserve"> clicking on the related button (then the passenger will see the page showed in Image </w:t>
-      </w:r>
-      <w:r>
-        <w:rPr>
-          <w:lang w:val="en-GB"/>
-        </w:rPr>
-        <w:t>6.11</w:t>
-      </w:r>
-      <w:r>
-        <w:rPr>
-          <w:lang w:val="en-GB"/>
-        </w:rPr>
-        <w:t>), edit the profile clicking on the related link, make the logout from the system.</w:t>
+        <w:t xml:space="preserve">Image </w:t>
+      </w:r>
+      <w:r>
+        <w:rPr>
+          <w:lang w:val="en-GB"/>
+        </w:rPr>
+        <w:t>6.</w:t>
+      </w:r>
+      <w:r>
+        <w:rPr>
+          <w:lang w:val="en-GB"/>
+        </w:rPr>
+        <w:t>8</w:t>
+      </w:r>
+      <w:r>
+        <w:rPr>
+          <w:lang w:val="en-GB"/>
+        </w:rPr>
+        <w:t>: Driver creation account</w:t>
+      </w:r>
+    </w:p>
+    <w:p>
+      <w:pPr>
+        <w:jc w:val="both"/>
+        <w:rPr>
+          <w:lang w:val="en-GB"/>
+        </w:rPr>
+      </w:pPr>
+      <w:r>
+        <w:rPr>
+          <w:lang w:val="en-GB"/>
+        </w:rPr>
+        <w:t>The driver fills in the form with all the</w:t>
+      </w:r>
+      <w:r>
+        <w:rPr>
+          <w:lang w:val="en-GB"/>
+        </w:rPr>
+        <w:t xml:space="preserve"> information requested and </w:t>
+      </w:r>
+      <w:r>
+        <w:rPr>
+          <w:lang w:val="en-GB"/>
+        </w:rPr>
+        <w:t>clicking on the button “Subscribe” the system will check if username</w:t>
+      </w:r>
+      <w:r>
+        <w:rPr>
+          <w:lang w:val="en-GB"/>
+        </w:rPr>
+        <w:t>, email and code correspond to data</w:t>
+      </w:r>
+      <w:r>
+        <w:rPr>
+          <w:lang w:val="en-GB"/>
+        </w:rPr>
+        <w:t xml:space="preserve"> stored in Milano’s database</w:t>
+      </w:r>
+      <w:r>
+        <w:rPr>
+          <w:lang w:val="en-GB"/>
+        </w:rPr>
+        <w:t xml:space="preserve"> and the two password inserted are the same.</w:t>
+      </w:r>
+      <w:r>
+        <w:rPr>
+          <w:lang w:val="en-GB"/>
+        </w:rPr>
+        <w:t xml:space="preserve"> Then the driver will see his/her new profile (Image </w:t>
+      </w:r>
+      <w:r>
+        <w:rPr>
+          <w:lang w:val="en-GB"/>
+        </w:rPr>
+        <w:t>6.</w:t>
+      </w:r>
+      <w:r>
+        <w:rPr>
+          <w:lang w:val="en-GB"/>
+        </w:rPr>
+        <w:t>9</w:t>
+      </w:r>
+      <w:r>
+        <w:rPr>
+          <w:lang w:val="en-GB"/>
+        </w:rPr>
+        <w:t>).</w:t>
       </w:r>
     </w:p>
     <w:p>
@@ -1234,7 +1185,7 @@
           <wp:inline distT="0" distB="0" distL="0" distR="0">
             <wp:extent cx="2295525" cy="4143375"/>
             <wp:effectExtent l="19050" t="0" r="9525" b="0"/>
-            <wp:docPr id="6" name="Immagine 5" descr="Availability.jpg"/>
+            <wp:docPr id="12" name="Immagine 11" descr="Profile Driver.jpg"/>
             <wp:cNvGraphicFramePr>
               <a:graphicFrameLocks xmlns:a="http://schemas.openxmlformats.org/drawingml/2006/main" noChangeAspect="1"/>
             </wp:cNvGraphicFramePr>
@@ -1242,7 +1193,7 @@
               <a:graphicData uri="http://schemas.openxmlformats.org/drawingml/2006/picture">
                 <pic:pic xmlns:pic="http://schemas.openxmlformats.org/drawingml/2006/picture">
                   <pic:nvPicPr>
-                    <pic:cNvPr id="0" name="Availability.jpg"/>
+                    <pic:cNvPr id="0" name="Profile Driver.jpg"/>
                     <pic:cNvPicPr/>
                   </pic:nvPicPr>
                   <pic:blipFill>
@@ -1278,33 +1229,244 @@
         <w:rPr>
           <w:lang w:val="en-GB"/>
         </w:rPr>
-        <w:t xml:space="preserve">Image 6.9: Driver </w:t>
-      </w:r>
-      <w:r>
-        <w:rPr>
-          <w:lang w:val="en-GB"/>
-        </w:rPr>
-        <w:t>changing</w:t>
-      </w:r>
-      <w:r>
-        <w:rPr>
-          <w:lang w:val="en-GB"/>
-        </w:rPr>
-        <w:t xml:space="preserve"> availability</w:t>
-      </w:r>
-    </w:p>
-    <w:p>
-      <w:pPr>
-        <w:jc w:val="both"/>
-        <w:rPr>
-          <w:lang w:val="en-GB"/>
-        </w:rPr>
-      </w:pPr>
-      <w:r>
-        <w:rPr>
-          <w:lang w:val="en-GB"/>
-        </w:rPr>
-        <w:t>Through this page the driver can change his/her availability selecting the option he/she wants to choose. Clicking on the button “Save” the system will save the changes otherwise clicking on “Cancel” the system will cancel changes. In both cases the system will return the driver to the profile page (Image 6.8).</w:t>
+        <w:t>Image 6.</w:t>
+      </w:r>
+      <w:r>
+        <w:rPr>
+          <w:lang w:val="en-GB"/>
+        </w:rPr>
+        <w:t>9</w:t>
+      </w:r>
+      <w:r>
+        <w:rPr>
+          <w:lang w:val="en-GB"/>
+        </w:rPr>
+        <w:t>: Driver profile</w:t>
+      </w:r>
+    </w:p>
+    <w:p>
+      <w:pPr>
+        <w:jc w:val="both"/>
+        <w:rPr>
+          <w:lang w:val="en-GB"/>
+        </w:rPr>
+      </w:pPr>
+      <w:r>
+        <w:rPr>
+          <w:lang w:val="en-GB"/>
+        </w:rPr>
+        <w:t xml:space="preserve">Through his/her own profile, the </w:t>
+      </w:r>
+      <w:r>
+        <w:rPr>
+          <w:lang w:val="en-GB"/>
+        </w:rPr>
+        <w:t>driver</w:t>
+      </w:r>
+      <w:r>
+        <w:rPr>
+          <w:lang w:val="en-GB"/>
+        </w:rPr>
+        <w:t xml:space="preserve"> can see his/her </w:t>
+      </w:r>
+      <w:r>
+        <w:rPr>
+          <w:lang w:val="en-GB"/>
+        </w:rPr>
+        <w:t>username</w:t>
+      </w:r>
+      <w:r>
+        <w:rPr>
+          <w:lang w:val="en-GB"/>
+        </w:rPr>
+        <w:t xml:space="preserve">, name, email, availability, </w:t>
+      </w:r>
+      <w:r>
+        <w:rPr>
+          <w:lang w:val="en-GB"/>
+        </w:rPr>
+        <w:t>notification through the envelope on the right top of the page</w:t>
+      </w:r>
+      <w:r>
+        <w:rPr>
+          <w:lang w:val="en-GB"/>
+        </w:rPr>
+        <w:t xml:space="preserve"> and the map with his/her position and the destinations of the accepted requests (Image </w:t>
+      </w:r>
+      <w:r>
+        <w:rPr>
+          <w:lang w:val="en-GB"/>
+        </w:rPr>
+        <w:t>6.</w:t>
+      </w:r>
+      <w:r>
+        <w:rPr>
+          <w:lang w:val="en-GB"/>
+        </w:rPr>
+        <w:t>10</w:t>
+      </w:r>
+      <w:r>
+        <w:rPr>
+          <w:lang w:val="en-GB"/>
+        </w:rPr>
+        <w:t>)</w:t>
+      </w:r>
+      <w:r>
+        <w:rPr>
+          <w:lang w:val="en-GB"/>
+        </w:rPr>
+        <w:t xml:space="preserve">, </w:t>
+      </w:r>
+      <w:r>
+        <w:rPr>
+          <w:lang w:val="en-GB"/>
+        </w:rPr>
+        <w:t>change availability</w:t>
+      </w:r>
+      <w:r>
+        <w:rPr>
+          <w:lang w:val="en-GB"/>
+        </w:rPr>
+        <w:t xml:space="preserve"> clicking on the related button (then the </w:t>
+      </w:r>
+      <w:r>
+        <w:rPr>
+          <w:lang w:val="en-GB"/>
+        </w:rPr>
+        <w:t>driver</w:t>
+      </w:r>
+      <w:r>
+        <w:rPr>
+          <w:lang w:val="en-GB"/>
+        </w:rPr>
+        <w:t xml:space="preserve"> will see the page showed in Image </w:t>
+      </w:r>
+      <w:r>
+        <w:rPr>
+          <w:lang w:val="en-GB"/>
+        </w:rPr>
+        <w:t>6.</w:t>
+      </w:r>
+      <w:r>
+        <w:rPr>
+          <w:lang w:val="en-GB"/>
+        </w:rPr>
+        <w:t>11</w:t>
+      </w:r>
+      <w:r>
+        <w:rPr>
+          <w:lang w:val="en-GB"/>
+        </w:rPr>
+        <w:t xml:space="preserve">), </w:t>
+      </w:r>
+      <w:r>
+        <w:rPr>
+          <w:lang w:val="en-GB"/>
+        </w:rPr>
+        <w:t xml:space="preserve">see accepted requests clicking on the related button (then the driver will see the page showed in Image </w:t>
+      </w:r>
+      <w:r>
+        <w:rPr>
+          <w:lang w:val="en-GB"/>
+        </w:rPr>
+        <w:t>6.1</w:t>
+      </w:r>
+      <w:r>
+        <w:rPr>
+          <w:lang w:val="en-GB"/>
+        </w:rPr>
+        <w:t>2</w:t>
+      </w:r>
+      <w:r>
+        <w:rPr>
+          <w:lang w:val="en-GB"/>
+        </w:rPr>
+        <w:t xml:space="preserve">), </w:t>
+      </w:r>
+      <w:r>
+        <w:rPr>
+          <w:lang w:val="en-GB"/>
+        </w:rPr>
+        <w:t xml:space="preserve">see pending requests waiting to be accepted by </w:t>
+      </w:r>
+      <w:r>
+        <w:rPr>
+          <w:lang w:val="en-GB"/>
+        </w:rPr>
+        <w:t>him/her</w:t>
+      </w:r>
+      <w:r>
+        <w:rPr>
+          <w:lang w:val="en-GB"/>
+        </w:rPr>
+        <w:t xml:space="preserve"> clicking on the related button (then the passenger will see the page showed in Image </w:t>
+      </w:r>
+      <w:r>
+        <w:rPr>
+          <w:lang w:val="en-GB"/>
+        </w:rPr>
+        <w:t>6.1</w:t>
+      </w:r>
+      <w:r>
+        <w:rPr>
+          <w:lang w:val="en-GB"/>
+        </w:rPr>
+        <w:t>3</w:t>
+      </w:r>
+      <w:r>
+        <w:rPr>
+          <w:lang w:val="en-GB"/>
+        </w:rPr>
+        <w:t>), edit the profile clicking on the related link</w:t>
+      </w:r>
+      <w:r>
+        <w:rPr>
+          <w:lang w:val="en-GB"/>
+        </w:rPr>
+        <w:t xml:space="preserve"> (Image 6.14)</w:t>
+      </w:r>
+      <w:r>
+        <w:rPr>
+          <w:lang w:val="en-GB"/>
+        </w:rPr>
+        <w:t>, make the logout from the system</w:t>
+      </w:r>
+      <w:r>
+        <w:rPr>
+          <w:lang w:val="en-GB"/>
+        </w:rPr>
+        <w:t xml:space="preserve"> (</w:t>
+      </w:r>
+      <w:r>
+        <w:rPr>
+          <w:lang w:val="en-GB"/>
+        </w:rPr>
+        <w:t xml:space="preserve">he/she will return on the page showed in </w:t>
+      </w:r>
+      <w:r>
+        <w:rPr>
+          <w:lang w:val="en-GB"/>
+        </w:rPr>
+        <w:t>Image 6.1)</w:t>
+      </w:r>
+      <w:r>
+        <w:rPr>
+          <w:lang w:val="en-GB"/>
+        </w:rPr>
+        <w:t>.</w:t>
+      </w:r>
+    </w:p>
+    <w:p>
+      <w:pPr>
+        <w:rPr>
+          <w:lang w:val="en-GB"/>
+        </w:rPr>
+      </w:pPr>
+      <w:r>
+        <w:rPr>
+          <w:lang w:val="en-GB"/>
+        </w:rPr>
+        <w:br w:type="page"/>
       </w:r>
     </w:p>
     <w:p>
@@ -1324,7 +1486,7 @@
           <wp:inline distT="0" distB="0" distL="0" distR="0">
             <wp:extent cx="2295525" cy="4143375"/>
             <wp:effectExtent l="19050" t="0" r="9525" b="0"/>
-            <wp:docPr id="15" name="Immagine 14" descr="Accepted Requests Driver.jpg"/>
+            <wp:docPr id="16" name="Immagine 15" descr="Map Driver.jpg"/>
             <wp:cNvGraphicFramePr>
               <a:graphicFrameLocks xmlns:a="http://schemas.openxmlformats.org/drawingml/2006/main" noChangeAspect="1"/>
             </wp:cNvGraphicFramePr>
@@ -1332,7 +1494,7 @@
               <a:graphicData uri="http://schemas.openxmlformats.org/drawingml/2006/picture">
                 <pic:pic xmlns:pic="http://schemas.openxmlformats.org/drawingml/2006/picture">
                   <pic:nvPicPr>
-                    <pic:cNvPr id="0" name="Accepted Requests Driver.jpg"/>
+                    <pic:cNvPr id="0" name="Map Driver.jpg"/>
                     <pic:cNvPicPr/>
                   </pic:nvPicPr>
                   <pic:blipFill>
@@ -1368,99 +1530,39 @@
         <w:rPr>
           <w:lang w:val="en-GB"/>
         </w:rPr>
-        <w:t>Image 6.10: Driver accepted requests</w:t>
-      </w:r>
-    </w:p>
-    <w:p>
-      <w:pPr>
-        <w:jc w:val="both"/>
-        <w:rPr>
-          <w:lang w:val="en-GB"/>
-        </w:rPr>
-      </w:pPr>
-      <w:r>
-        <w:rPr>
-          <w:lang w:val="en-GB"/>
-        </w:rPr>
-        <w:t>In this page the driver can see all the requests he/she has already accepted</w:t>
-      </w:r>
-      <w:r>
-        <w:rPr>
-          <w:lang w:val="en-GB"/>
-        </w:rPr>
-        <w:t>. H</w:t>
-      </w:r>
-      <w:r>
-        <w:rPr>
-          <w:lang w:val="en-GB"/>
-        </w:rPr>
-        <w:t>e/</w:t>
-      </w:r>
-      <w:r>
-        <w:rPr>
-          <w:lang w:val="en-GB"/>
-        </w:rPr>
-        <w:t>s</w:t>
-      </w:r>
-      <w:r>
-        <w:rPr>
-          <w:lang w:val="en-GB"/>
-        </w:rPr>
-        <w:t xml:space="preserve">he can cancel </w:t>
-      </w:r>
-      <w:r>
-        <w:rPr>
-          <w:lang w:val="en-GB"/>
-        </w:rPr>
-        <w:t xml:space="preserve">each of them </w:t>
-      </w:r>
-      <w:r>
-        <w:rPr>
-          <w:lang w:val="en-GB"/>
-        </w:rPr>
-        <w:t xml:space="preserve">by clicking on the button “Cancel request”. </w:t>
-      </w:r>
-      <w:r>
-        <w:rPr>
-          <w:lang w:val="en-GB"/>
-        </w:rPr>
-        <w:t xml:space="preserve">After </w:t>
-      </w:r>
-      <w:r>
-        <w:rPr>
-          <w:lang w:val="en-GB"/>
-        </w:rPr>
-        <w:t>deleting</w:t>
-      </w:r>
-      <w:r>
-        <w:rPr>
-          <w:lang w:val="en-GB"/>
-        </w:rPr>
-        <w:t xml:space="preserve"> the request the passenger will see the same page (Image 6.10). Otherwise </w:t>
-      </w:r>
-      <w:r>
-        <w:rPr>
-          <w:lang w:val="en-GB"/>
-        </w:rPr>
-        <w:t>c</w:t>
-      </w:r>
-      <w:r>
-        <w:rPr>
-          <w:lang w:val="en-GB"/>
-        </w:rPr>
-        <w:t xml:space="preserve">licking on the </w:t>
-      </w:r>
-      <w:r>
-        <w:rPr>
-          <w:lang w:val="en-GB"/>
-        </w:rPr>
-        <w:t>arrow</w:t>
-      </w:r>
-      <w:r>
-        <w:rPr>
-          <w:lang w:val="en-GB"/>
-        </w:rPr>
-        <w:t xml:space="preserve"> the system will show the driver his/her profile page (Image 6.8).</w:t>
+        <w:t>Image 6.10: Driver map</w:t>
+      </w:r>
+    </w:p>
+    <w:p>
+      <w:pPr>
+        <w:jc w:val="both"/>
+        <w:rPr>
+          <w:lang w:val="en-GB"/>
+        </w:rPr>
+      </w:pPr>
+      <w:r>
+        <w:rPr>
+          <w:lang w:val="en-GB"/>
+        </w:rPr>
+        <w:t xml:space="preserve">Through this page the driver can see his/her position and all the destinations of the requests already accepted. Then he/she can return to the previous page (Image </w:t>
+      </w:r>
+      <w:r>
+        <w:rPr>
+          <w:lang w:val="en-GB"/>
+        </w:rPr>
+        <w:t>6.9</w:t>
+      </w:r>
+      <w:r>
+        <w:rPr>
+          <w:lang w:val="en-GB"/>
+        </w:rPr>
+        <w:t>) clicking on the icon with the arrow or logout clicking on the link</w:t>
+      </w:r>
+      <w:r>
+        <w:rPr>
+          <w:lang w:val="en-GB"/>
+        </w:rPr>
+        <w:t xml:space="preserve"> (he/she will return on the page showed in Image 6.1).</w:t>
       </w:r>
     </w:p>
     <w:p>
@@ -1480,7 +1582,7 @@
           <wp:inline distT="0" distB="0" distL="0" distR="0">
             <wp:extent cx="2295525" cy="4143375"/>
             <wp:effectExtent l="19050" t="0" r="9525" b="0"/>
-            <wp:docPr id="17" name="Immagine 16" descr="Pending Requests Driver.jpg"/>
+            <wp:docPr id="6" name="Immagine 5" descr="Availability.jpg"/>
             <wp:cNvGraphicFramePr>
               <a:graphicFrameLocks xmlns:a="http://schemas.openxmlformats.org/drawingml/2006/main" noChangeAspect="1"/>
             </wp:cNvGraphicFramePr>
@@ -1488,7 +1590,7 @@
               <a:graphicData uri="http://schemas.openxmlformats.org/drawingml/2006/picture">
                 <pic:pic xmlns:pic="http://schemas.openxmlformats.org/drawingml/2006/picture">
                   <pic:nvPicPr>
-                    <pic:cNvPr id="0" name="Pending Requests Driver.jpg"/>
+                    <pic:cNvPr id="0" name="Availability.jpg"/>
                     <pic:cNvPicPr/>
                   </pic:nvPicPr>
                   <pic:blipFill>
@@ -1524,75 +1626,63 @@
         <w:rPr>
           <w:lang w:val="en-GB"/>
         </w:rPr>
-        <w:t>Image 6.11: Driver pending requests</w:t>
-      </w:r>
-    </w:p>
-    <w:p>
-      <w:pPr>
-        <w:jc w:val="both"/>
-        <w:rPr>
-          <w:lang w:val="en-GB"/>
-        </w:rPr>
-      </w:pPr>
-      <w:r>
-        <w:rPr>
-          <w:lang w:val="en-GB"/>
-        </w:rPr>
-        <w:t xml:space="preserve">In this page the driver can see all his/her </w:t>
-      </w:r>
-      <w:r>
-        <w:rPr>
-          <w:lang w:val="en-GB"/>
-        </w:rPr>
-        <w:t>incoming</w:t>
-      </w:r>
-      <w:r>
-        <w:rPr>
-          <w:lang w:val="en-GB"/>
-        </w:rPr>
-        <w:t xml:space="preserve"> requests. For each request the driver can choose to accept or ignore it by clicking on the related button. Clicking on</w:t>
-      </w:r>
-      <w:r>
-        <w:rPr>
-          <w:lang w:val="en-GB"/>
-        </w:rPr>
-        <w:t xml:space="preserve"> one of any of</w:t>
-      </w:r>
-      <w:r>
-        <w:rPr>
-          <w:lang w:val="en-GB"/>
-        </w:rPr>
-        <w:t xml:space="preserve"> the previous buttons the system will return the driver on the same page</w:t>
-      </w:r>
-      <w:r>
-        <w:rPr>
-          <w:lang w:val="en-GB"/>
-        </w:rPr>
-        <w:t xml:space="preserve"> (Image 6.11)</w:t>
-      </w:r>
-      <w:r>
-        <w:rPr>
-          <w:lang w:val="en-GB"/>
-        </w:rPr>
-        <w:t>. Otherw</w:t>
-      </w:r>
-      <w:r>
-        <w:rPr>
-          <w:lang w:val="en-GB"/>
-        </w:rPr>
-        <w:t xml:space="preserve">ise clicking on the </w:t>
-      </w:r>
-      <w:r>
-        <w:rPr>
-          <w:lang w:val="en-GB"/>
-        </w:rPr>
-        <w:t>arrow</w:t>
-      </w:r>
-      <w:r>
-        <w:rPr>
-          <w:lang w:val="en-GB"/>
-        </w:rPr>
-        <w:t xml:space="preserve"> the system will show the driver his/her profile page (Image 6.8).</w:t>
+        <w:t>Image 6.1</w:t>
+      </w:r>
+      <w:r>
+        <w:rPr>
+          <w:lang w:val="en-GB"/>
+        </w:rPr>
+        <w:t>1</w:t>
+      </w:r>
+      <w:r>
+        <w:rPr>
+          <w:lang w:val="en-GB"/>
+        </w:rPr>
+        <w:t xml:space="preserve">: Driver </w:t>
+      </w:r>
+      <w:r>
+        <w:rPr>
+          <w:lang w:val="en-GB"/>
+        </w:rPr>
+        <w:t>changing</w:t>
+      </w:r>
+      <w:r>
+        <w:rPr>
+          <w:lang w:val="en-GB"/>
+        </w:rPr>
+        <w:t xml:space="preserve"> availability</w:t>
+      </w:r>
+    </w:p>
+    <w:p>
+      <w:pPr>
+        <w:jc w:val="both"/>
+        <w:rPr>
+          <w:lang w:val="en-GB"/>
+        </w:rPr>
+      </w:pPr>
+      <w:r>
+        <w:rPr>
+          <w:lang w:val="en-GB"/>
+        </w:rPr>
+        <w:t>Through this page the driver can change his/her availability selecting the option he/she wants to choose. Clicking on the button “Save” the system will save the changes otherwise clicking on “Cancel” the system will cancel changes. In both cases the system will return the driver to the profile page (Image 6.</w:t>
+      </w:r>
+      <w:r>
+        <w:rPr>
+          <w:lang w:val="en-GB"/>
+        </w:rPr>
+        <w:t>9</w:t>
+      </w:r>
+      <w:r>
+        <w:rPr>
+          <w:lang w:val="en-GB"/>
+        </w:rPr>
+        <w:t>).</w:t>
+      </w:r>
+      <w:r>
+        <w:rPr>
+          <w:lang w:val="en-GB"/>
+        </w:rPr>
+        <w:t xml:space="preserve"> From this page the driver can make logout (then he/she will see the homepage of Image 6.1).</w:t>
       </w:r>
     </w:p>
     <w:p>
@@ -1612,7 +1702,7 @@
           <wp:inline distT="0" distB="0" distL="0" distR="0">
             <wp:extent cx="2295525" cy="4143375"/>
             <wp:effectExtent l="19050" t="0" r="9525" b="0"/>
-            <wp:docPr id="13" name="Immagine 12" descr="Edit Profile Driver.jpg"/>
+            <wp:docPr id="15" name="Immagine 14" descr="Accepted Requests Driver.jpg"/>
             <wp:cNvGraphicFramePr>
               <a:graphicFrameLocks xmlns:a="http://schemas.openxmlformats.org/drawingml/2006/main" noChangeAspect="1"/>
             </wp:cNvGraphicFramePr>
@@ -1620,7 +1710,7 @@
               <a:graphicData uri="http://schemas.openxmlformats.org/drawingml/2006/picture">
                 <pic:pic xmlns:pic="http://schemas.openxmlformats.org/drawingml/2006/picture">
                   <pic:nvPicPr>
-                    <pic:cNvPr id="0" name="Edit Profile Driver.jpg"/>
+                    <pic:cNvPr id="0" name="Accepted Requests Driver.jpg"/>
                     <pic:cNvPicPr/>
                   </pic:nvPicPr>
                   <pic:blipFill>
@@ -1656,21 +1746,411 @@
         <w:rPr>
           <w:lang w:val="en-GB"/>
         </w:rPr>
-        <w:t>Image 6.12: Driver profile editing</w:t>
-      </w:r>
-    </w:p>
-    <w:p>
-      <w:pPr>
-        <w:jc w:val="both"/>
-        <w:rPr>
-          <w:lang w:val="en-GB"/>
-        </w:rPr>
-      </w:pPr>
-      <w:r>
-        <w:rPr>
-          <w:lang w:val="en-GB"/>
-        </w:rPr>
-        <w:t>The driver can only change his/her profile picture and change the password with a new one. The clicking on the button “Cancel” the system will return the driver on the profile page (Image 6.8) without producing any changes otherwise clicking on the button “Save” the system will save all changes and will return on the profile page (Image 6.8). From this page the driver can see the notifications and can logout from the system.</w:t>
+        <w:t>Image 6.12</w:t>
+      </w:r>
+      <w:r>
+        <w:rPr>
+          <w:lang w:val="en-GB"/>
+        </w:rPr>
+        <w:t>: Driver accepted requests</w:t>
+      </w:r>
+    </w:p>
+    <w:p>
+      <w:pPr>
+        <w:jc w:val="both"/>
+        <w:rPr>
+          <w:lang w:val="en-GB"/>
+        </w:rPr>
+      </w:pPr>
+      <w:r>
+        <w:rPr>
+          <w:lang w:val="en-GB"/>
+        </w:rPr>
+        <w:t>In this page the driver can see all the requests he/she has already accepted</w:t>
+      </w:r>
+      <w:r>
+        <w:rPr>
+          <w:lang w:val="en-GB"/>
+        </w:rPr>
+        <w:t>. H</w:t>
+      </w:r>
+      <w:r>
+        <w:rPr>
+          <w:lang w:val="en-GB"/>
+        </w:rPr>
+        <w:t>e/</w:t>
+      </w:r>
+      <w:r>
+        <w:rPr>
+          <w:lang w:val="en-GB"/>
+        </w:rPr>
+        <w:t>s</w:t>
+      </w:r>
+      <w:r>
+        <w:rPr>
+          <w:lang w:val="en-GB"/>
+        </w:rPr>
+        <w:t xml:space="preserve">he can cancel </w:t>
+      </w:r>
+      <w:r>
+        <w:rPr>
+          <w:lang w:val="en-GB"/>
+        </w:rPr>
+        <w:t xml:space="preserve">each of them </w:t>
+      </w:r>
+      <w:r>
+        <w:rPr>
+          <w:lang w:val="en-GB"/>
+        </w:rPr>
+        <w:t xml:space="preserve">by clicking on the button “Cancel request”. </w:t>
+      </w:r>
+      <w:r>
+        <w:rPr>
+          <w:lang w:val="en-GB"/>
+        </w:rPr>
+        <w:t xml:space="preserve">After </w:t>
+      </w:r>
+      <w:r>
+        <w:rPr>
+          <w:lang w:val="en-GB"/>
+        </w:rPr>
+        <w:t>deleting</w:t>
+      </w:r>
+      <w:r>
+        <w:rPr>
+          <w:lang w:val="en-GB"/>
+        </w:rPr>
+        <w:t xml:space="preserve"> the request the passenger wi</w:t>
+      </w:r>
+      <w:r>
+        <w:rPr>
+          <w:lang w:val="en-GB"/>
+        </w:rPr>
+        <w:t>ll see the same page (Image 6.12</w:t>
+      </w:r>
+      <w:r>
+        <w:rPr>
+          <w:lang w:val="en-GB"/>
+        </w:rPr>
+        <w:t xml:space="preserve">). Otherwise </w:t>
+      </w:r>
+      <w:r>
+        <w:rPr>
+          <w:lang w:val="en-GB"/>
+        </w:rPr>
+        <w:t>c</w:t>
+      </w:r>
+      <w:r>
+        <w:rPr>
+          <w:lang w:val="en-GB"/>
+        </w:rPr>
+        <w:t xml:space="preserve">licking on the </w:t>
+      </w:r>
+      <w:r>
+        <w:rPr>
+          <w:lang w:val="en-GB"/>
+        </w:rPr>
+        <w:t>arrow</w:t>
+      </w:r>
+      <w:r>
+        <w:rPr>
+          <w:lang w:val="en-GB"/>
+        </w:rPr>
+        <w:t xml:space="preserve"> the system will show the driver</w:t>
+      </w:r>
+      <w:r>
+        <w:rPr>
+          <w:lang w:val="en-GB"/>
+        </w:rPr>
+        <w:t xml:space="preserve"> his/her profile page (Image 6.9</w:t>
+      </w:r>
+      <w:r>
+        <w:rPr>
+          <w:lang w:val="en-GB"/>
+        </w:rPr>
+        <w:t>).</w:t>
+      </w:r>
+    </w:p>
+    <w:p>
+      <w:pPr>
+        <w:jc w:val="both"/>
+        <w:rPr>
+          <w:lang w:val="en-GB"/>
+        </w:rPr>
+      </w:pPr>
+      <w:r>
+        <w:rPr>
+          <w:noProof/>
+          <w:lang w:eastAsia="it-IT"/>
+        </w:rPr>
+        <w:lastRenderedPageBreak/>
+        <w:drawing>
+          <wp:inline distT="0" distB="0" distL="0" distR="0">
+            <wp:extent cx="2295525" cy="4143375"/>
+            <wp:effectExtent l="19050" t="0" r="9525" b="0"/>
+            <wp:docPr id="17" name="Immagine 16" descr="Pending Requests Driver.jpg"/>
+            <wp:cNvGraphicFramePr>
+              <a:graphicFrameLocks xmlns:a="http://schemas.openxmlformats.org/drawingml/2006/main" noChangeAspect="1"/>
+            </wp:cNvGraphicFramePr>
+            <a:graphic xmlns:a="http://schemas.openxmlformats.org/drawingml/2006/main">
+              <a:graphicData uri="http://schemas.openxmlformats.org/drawingml/2006/picture">
+                <pic:pic xmlns:pic="http://schemas.openxmlformats.org/drawingml/2006/picture">
+                  <pic:nvPicPr>
+                    <pic:cNvPr id="0" name="Pending Requests Driver.jpg"/>
+                    <pic:cNvPicPr/>
+                  </pic:nvPicPr>
+                  <pic:blipFill>
+                    <a:blip r:embed="rId17" cstate="print"/>
+                    <a:stretch>
+                      <a:fillRect/>
+                    </a:stretch>
+                  </pic:blipFill>
+                  <pic:spPr>
+                    <a:xfrm>
+                      <a:off x="0" y="0"/>
+                      <a:ext cx="2295525" cy="4143375"/>
+                    </a:xfrm>
+                    <a:prstGeom prst="rect">
+                      <a:avLst/>
+                    </a:prstGeom>
+                  </pic:spPr>
+                </pic:pic>
+              </a:graphicData>
+            </a:graphic>
+          </wp:inline>
+        </w:drawing>
+      </w:r>
+    </w:p>
+    <w:p>
+      <w:pPr>
+        <w:jc w:val="both"/>
+        <w:rPr>
+          <w:lang w:val="en-GB"/>
+        </w:rPr>
+      </w:pPr>
+      <w:r>
+        <w:rPr>
+          <w:lang w:val="en-GB"/>
+        </w:rPr>
+        <w:t>Image 6.1</w:t>
+      </w:r>
+      <w:r>
+        <w:rPr>
+          <w:lang w:val="en-GB"/>
+        </w:rPr>
+        <w:t>3</w:t>
+      </w:r>
+      <w:r>
+        <w:rPr>
+          <w:lang w:val="en-GB"/>
+        </w:rPr>
+        <w:t>: Driver pending requests</w:t>
+      </w:r>
+    </w:p>
+    <w:p>
+      <w:pPr>
+        <w:jc w:val="both"/>
+        <w:rPr>
+          <w:lang w:val="en-GB"/>
+        </w:rPr>
+      </w:pPr>
+      <w:r>
+        <w:rPr>
+          <w:lang w:val="en-GB"/>
+        </w:rPr>
+        <w:t xml:space="preserve">In this page the driver can see all his/her </w:t>
+      </w:r>
+      <w:r>
+        <w:rPr>
+          <w:lang w:val="en-GB"/>
+        </w:rPr>
+        <w:t>incoming</w:t>
+      </w:r>
+      <w:r>
+        <w:rPr>
+          <w:lang w:val="en-GB"/>
+        </w:rPr>
+        <w:t xml:space="preserve"> requests. For each request the driver can choose to accept or ignore it by clicking on the related button. Clicking on</w:t>
+      </w:r>
+      <w:r>
+        <w:rPr>
+          <w:lang w:val="en-GB"/>
+        </w:rPr>
+        <w:t xml:space="preserve"> one of any of</w:t>
+      </w:r>
+      <w:r>
+        <w:rPr>
+          <w:lang w:val="en-GB"/>
+        </w:rPr>
+        <w:t xml:space="preserve"> the previous buttons the system will return the driver on the same page</w:t>
+      </w:r>
+      <w:r>
+        <w:rPr>
+          <w:lang w:val="en-GB"/>
+        </w:rPr>
+        <w:t xml:space="preserve"> (Image 6.1</w:t>
+      </w:r>
+      <w:r>
+        <w:rPr>
+          <w:lang w:val="en-GB"/>
+        </w:rPr>
+        <w:t>3</w:t>
+      </w:r>
+      <w:r>
+        <w:rPr>
+          <w:lang w:val="en-GB"/>
+        </w:rPr>
+        <w:t>)</w:t>
+      </w:r>
+      <w:r>
+        <w:rPr>
+          <w:lang w:val="en-GB"/>
+        </w:rPr>
+        <w:t>. Otherw</w:t>
+      </w:r>
+      <w:r>
+        <w:rPr>
+          <w:lang w:val="en-GB"/>
+        </w:rPr>
+        <w:t xml:space="preserve">ise clicking on the </w:t>
+      </w:r>
+      <w:r>
+        <w:rPr>
+          <w:lang w:val="en-GB"/>
+        </w:rPr>
+        <w:t>arrow</w:t>
+      </w:r>
+      <w:r>
+        <w:rPr>
+          <w:lang w:val="en-GB"/>
+        </w:rPr>
+        <w:t xml:space="preserve"> the system will show the driver his/her profile page (Image 6.</w:t>
+      </w:r>
+      <w:r>
+        <w:rPr>
+          <w:lang w:val="en-GB"/>
+        </w:rPr>
+        <w:t>9</w:t>
+      </w:r>
+      <w:r>
+        <w:rPr>
+          <w:lang w:val="en-GB"/>
+        </w:rPr>
+        <w:t>). Driver can make logout the he will see the homepage (Image 6.1).</w:t>
+      </w:r>
+    </w:p>
+    <w:p>
+      <w:pPr>
+        <w:jc w:val="both"/>
+        <w:rPr>
+          <w:lang w:val="en-GB"/>
+        </w:rPr>
+      </w:pPr>
+      <w:r>
+        <w:rPr>
+          <w:noProof/>
+          <w:lang w:eastAsia="it-IT"/>
+        </w:rPr>
+        <w:lastRenderedPageBreak/>
+        <w:drawing>
+          <wp:inline distT="0" distB="0" distL="0" distR="0">
+            <wp:extent cx="2295525" cy="4143375"/>
+            <wp:effectExtent l="19050" t="0" r="9525" b="0"/>
+            <wp:docPr id="13" name="Immagine 12" descr="Edit Profile Driver.jpg"/>
+            <wp:cNvGraphicFramePr>
+              <a:graphicFrameLocks xmlns:a="http://schemas.openxmlformats.org/drawingml/2006/main" noChangeAspect="1"/>
+            </wp:cNvGraphicFramePr>
+            <a:graphic xmlns:a="http://schemas.openxmlformats.org/drawingml/2006/main">
+              <a:graphicData uri="http://schemas.openxmlformats.org/drawingml/2006/picture">
+                <pic:pic xmlns:pic="http://schemas.openxmlformats.org/drawingml/2006/picture">
+                  <pic:nvPicPr>
+                    <pic:cNvPr id="0" name="Edit Profile Driver.jpg"/>
+                    <pic:cNvPicPr/>
+                  </pic:nvPicPr>
+                  <pic:blipFill>
+                    <a:blip r:embed="rId18" cstate="print"/>
+                    <a:stretch>
+                      <a:fillRect/>
+                    </a:stretch>
+                  </pic:blipFill>
+                  <pic:spPr>
+                    <a:xfrm>
+                      <a:off x="0" y="0"/>
+                      <a:ext cx="2295525" cy="4143375"/>
+                    </a:xfrm>
+                    <a:prstGeom prst="rect">
+                      <a:avLst/>
+                    </a:prstGeom>
+                  </pic:spPr>
+                </pic:pic>
+              </a:graphicData>
+            </a:graphic>
+          </wp:inline>
+        </w:drawing>
+      </w:r>
+    </w:p>
+    <w:p>
+      <w:pPr>
+        <w:jc w:val="both"/>
+        <w:rPr>
+          <w:lang w:val="en-GB"/>
+        </w:rPr>
+      </w:pPr>
+      <w:r>
+        <w:rPr>
+          <w:lang w:val="en-GB"/>
+        </w:rPr>
+        <w:t>Image 6.1</w:t>
+      </w:r>
+      <w:r>
+        <w:rPr>
+          <w:lang w:val="en-GB"/>
+        </w:rPr>
+        <w:t>4</w:t>
+      </w:r>
+      <w:r>
+        <w:rPr>
+          <w:lang w:val="en-GB"/>
+        </w:rPr>
+        <w:t>: Driver profile editing</w:t>
+      </w:r>
+    </w:p>
+    <w:p>
+      <w:pPr>
+        <w:jc w:val="both"/>
+        <w:rPr>
+          <w:lang w:val="en-GB"/>
+        </w:rPr>
+      </w:pPr>
+      <w:r>
+        <w:rPr>
+          <w:lang w:val="en-GB"/>
+        </w:rPr>
+        <w:t>The driver can only change his/her profile picture and change the password with a new one. The clicking on the button “Cancel” the system will return the driver on the profile page (Image 6.</w:t>
+      </w:r>
+      <w:r>
+        <w:rPr>
+          <w:lang w:val="en-GB"/>
+        </w:rPr>
+        <w:t>9</w:t>
+      </w:r>
+      <w:r>
+        <w:rPr>
+          <w:lang w:val="en-GB"/>
+        </w:rPr>
+        <w:t>) without producing any changes otherwise clicking on the button “Save” the system will save all changes and will return on the profile page (Image 6.</w:t>
+      </w:r>
+      <w:r>
+        <w:rPr>
+          <w:lang w:val="en-GB"/>
+        </w:rPr>
+        <w:t>9</w:t>
+      </w:r>
+      <w:r>
+        <w:rPr>
+          <w:lang w:val="en-GB"/>
+        </w:rPr>
+        <w:t>). From this page the driver can see the notifications and can logout from the system.</w:t>
       </w:r>
     </w:p>
     <w:sectPr>

</xml_diff>